<commit_message>
Add ICD-10 code hook, updates to technical overview documents, add data dictionaries.
</commit_message>
<xml_diff>
--- a/REDCap technical overview.docx
+++ b/REDCap technical overview.docx
@@ -63,7 +63,7 @@
           <w:r>
             <w:fldChar w:fldCharType="separate"/>
           </w:r>
-          <w:hyperlink w:anchor="_Toc81832634" w:history="1">
+          <w:hyperlink w:anchor="_Toc89265903" w:history="1">
             <w:r>
               <w:rPr>
                 <w:rStyle w:val="Hyperlink"/>
@@ -91,7 +91,7 @@
                 <w:noProof/>
                 <w:webHidden/>
               </w:rPr>
-              <w:instrText xml:space="preserve"> PAGEREF _Toc81832634 \h </w:instrText>
+              <w:instrText xml:space="preserve"> PAGEREF _Toc89265903 \h </w:instrText>
             </w:r>
             <w:r>
               <w:rPr>
@@ -134,7 +134,7 @@
               <w:lang w:eastAsia="en-AU"/>
             </w:rPr>
           </w:pPr>
-          <w:hyperlink w:anchor="_Toc81832635" w:history="1">
+          <w:hyperlink w:anchor="_Toc89265904" w:history="1">
             <w:r>
               <w:rPr>
                 <w:rStyle w:val="Hyperlink"/>
@@ -161,7 +161,7 @@
                 <w:noProof/>
                 <w:webHidden/>
               </w:rPr>
-              <w:instrText xml:space="preserve"> PAGEREF _Toc81832635 \h </w:instrText>
+              <w:instrText xml:space="preserve"> PAGEREF _Toc89265904 \h </w:instrText>
             </w:r>
             <w:r>
               <w:rPr>
@@ -205,7 +205,7 @@
               <w:lang w:eastAsia="en-AU"/>
             </w:rPr>
           </w:pPr>
-          <w:hyperlink w:anchor="_Toc81832636" w:history="1">
+          <w:hyperlink w:anchor="_Toc89265905" w:history="1">
             <w:r>
               <w:rPr>
                 <w:rStyle w:val="Hyperlink"/>
@@ -247,7 +247,7 @@
                 <w:noProof/>
                 <w:webHidden/>
               </w:rPr>
-              <w:instrText xml:space="preserve"> PAGEREF _Toc81832636 \h </w:instrText>
+              <w:instrText xml:space="preserve"> PAGEREF _Toc89265905 \h </w:instrText>
             </w:r>
             <w:r>
               <w:rPr>
@@ -291,7 +291,7 @@
               <w:lang w:eastAsia="en-AU"/>
             </w:rPr>
           </w:pPr>
-          <w:hyperlink w:anchor="_Toc81832637" w:history="1">
+          <w:hyperlink w:anchor="_Toc89265906" w:history="1">
             <w:r>
               <w:rPr>
                 <w:rStyle w:val="Hyperlink"/>
@@ -333,7 +333,7 @@
                 <w:noProof/>
                 <w:webHidden/>
               </w:rPr>
-              <w:instrText xml:space="preserve"> PAGEREF _Toc81832637 \h </w:instrText>
+              <w:instrText xml:space="preserve"> PAGEREF _Toc89265906 \h </w:instrText>
             </w:r>
             <w:r>
               <w:rPr>
@@ -353,7 +353,7 @@
                 <w:noProof/>
                 <w:webHidden/>
               </w:rPr>
-              <w:t>1</w:t>
+              <w:t>2</w:t>
             </w:r>
             <w:r>
               <w:rPr>
@@ -377,7 +377,7 @@
               <w:lang w:eastAsia="en-AU"/>
             </w:rPr>
           </w:pPr>
-          <w:hyperlink w:anchor="_Toc81832638" w:history="1">
+          <w:hyperlink w:anchor="_Toc89265907" w:history="1">
             <w:r>
               <w:rPr>
                 <w:rStyle w:val="Hyperlink"/>
@@ -419,7 +419,7 @@
                 <w:noProof/>
                 <w:webHidden/>
               </w:rPr>
-              <w:instrText xml:space="preserve"> PAGEREF _Toc81832638 \h </w:instrText>
+              <w:instrText xml:space="preserve"> PAGEREF _Toc89265907 \h </w:instrText>
             </w:r>
             <w:r>
               <w:rPr>
@@ -439,7 +439,7 @@
                 <w:noProof/>
                 <w:webHidden/>
               </w:rPr>
-              <w:t>1</w:t>
+              <w:t>2</w:t>
             </w:r>
             <w:r>
               <w:rPr>
@@ -462,7 +462,7 @@
               <w:lang w:eastAsia="en-AU"/>
             </w:rPr>
           </w:pPr>
-          <w:hyperlink w:anchor="_Toc81832639" w:history="1">
+          <w:hyperlink w:anchor="_Toc89265908" w:history="1">
             <w:r>
               <w:rPr>
                 <w:rStyle w:val="Hyperlink"/>
@@ -489,7 +489,7 @@
                 <w:noProof/>
                 <w:webHidden/>
               </w:rPr>
-              <w:instrText xml:space="preserve"> PAGEREF _Toc81832639 \h </w:instrText>
+              <w:instrText xml:space="preserve"> PAGEREF _Toc89265908 \h </w:instrText>
             </w:r>
             <w:r>
               <w:rPr>
@@ -532,7 +532,7 @@
               <w:lang w:eastAsia="en-AU"/>
             </w:rPr>
           </w:pPr>
-          <w:hyperlink w:anchor="_Toc81832640" w:history="1">
+          <w:hyperlink w:anchor="_Toc89265909" w:history="1">
             <w:r>
               <w:rPr>
                 <w:rStyle w:val="Hyperlink"/>
@@ -559,7 +559,7 @@
                 <w:noProof/>
                 <w:webHidden/>
               </w:rPr>
-              <w:instrText xml:space="preserve"> PAGEREF _Toc81832640 \h </w:instrText>
+              <w:instrText xml:space="preserve"> PAGEREF _Toc89265909 \h </w:instrText>
             </w:r>
             <w:r>
               <w:rPr>
@@ -602,7 +602,7 @@
               <w:lang w:eastAsia="en-AU"/>
             </w:rPr>
           </w:pPr>
-          <w:hyperlink w:anchor="_Toc81832641" w:history="1">
+          <w:hyperlink w:anchor="_Toc89265910" w:history="1">
             <w:r>
               <w:rPr>
                 <w:rStyle w:val="Hyperlink"/>
@@ -629,7 +629,7 @@
                 <w:noProof/>
                 <w:webHidden/>
               </w:rPr>
-              <w:instrText xml:space="preserve"> PAGEREF _Toc81832641 \h </w:instrText>
+              <w:instrText xml:space="preserve"> PAGEREF _Toc89265910 \h </w:instrText>
             </w:r>
             <w:r>
               <w:rPr>
@@ -672,7 +672,7 @@
               <w:lang w:eastAsia="en-AU"/>
             </w:rPr>
           </w:pPr>
-          <w:hyperlink w:anchor="_Toc81832642" w:history="1">
+          <w:hyperlink w:anchor="_Toc89265911" w:history="1">
             <w:r>
               <w:rPr>
                 <w:rStyle w:val="Hyperlink"/>
@@ -699,7 +699,7 @@
                 <w:noProof/>
                 <w:webHidden/>
               </w:rPr>
-              <w:instrText xml:space="preserve"> PAGEREF _Toc81832642 \h </w:instrText>
+              <w:instrText xml:space="preserve"> PAGEREF _Toc89265911 \h </w:instrText>
             </w:r>
             <w:r>
               <w:rPr>
@@ -719,7 +719,7 @@
                 <w:noProof/>
                 <w:webHidden/>
               </w:rPr>
-              <w:t>3</w:t>
+              <w:t>4</w:t>
             </w:r>
             <w:r>
               <w:rPr>
@@ -742,7 +742,7 @@
               <w:lang w:eastAsia="en-AU"/>
             </w:rPr>
           </w:pPr>
-          <w:hyperlink w:anchor="_Toc81832643" w:history="1">
+          <w:hyperlink w:anchor="_Toc89265912" w:history="1">
             <w:r>
               <w:rPr>
                 <w:rStyle w:val="Hyperlink"/>
@@ -769,7 +769,7 @@
                 <w:noProof/>
                 <w:webHidden/>
               </w:rPr>
-              <w:instrText xml:space="preserve"> PAGEREF _Toc81832643 \h </w:instrText>
+              <w:instrText xml:space="preserve"> PAGEREF _Toc89265912 \h </w:instrText>
             </w:r>
             <w:r>
               <w:rPr>
@@ -789,7 +789,7 @@
                 <w:noProof/>
                 <w:webHidden/>
               </w:rPr>
-              <w:t>3</w:t>
+              <w:t>4</w:t>
             </w:r>
             <w:r>
               <w:rPr>
@@ -812,7 +812,7 @@
               <w:lang w:eastAsia="en-AU"/>
             </w:rPr>
           </w:pPr>
-          <w:hyperlink w:anchor="_Toc81832644" w:history="1">
+          <w:hyperlink w:anchor="_Toc89265913" w:history="1">
             <w:r>
               <w:rPr>
                 <w:rStyle w:val="Hyperlink"/>
@@ -839,7 +839,7 @@
                 <w:noProof/>
                 <w:webHidden/>
               </w:rPr>
-              <w:instrText xml:space="preserve"> PAGEREF _Toc81832644 \h </w:instrText>
+              <w:instrText xml:space="preserve"> PAGEREF _Toc89265913 \h </w:instrText>
             </w:r>
             <w:r>
               <w:rPr>
@@ -859,7 +859,7 @@
                 <w:noProof/>
                 <w:webHidden/>
               </w:rPr>
-              <w:t>3</w:t>
+              <w:t>4</w:t>
             </w:r>
             <w:r>
               <w:rPr>
@@ -882,7 +882,7 @@
               <w:lang w:eastAsia="en-AU"/>
             </w:rPr>
           </w:pPr>
-          <w:hyperlink w:anchor="_Toc81832645" w:history="1">
+          <w:hyperlink w:anchor="_Toc89265914" w:history="1">
             <w:r>
               <w:rPr>
                 <w:rStyle w:val="Hyperlink"/>
@@ -909,7 +909,7 @@
                 <w:noProof/>
                 <w:webHidden/>
               </w:rPr>
-              <w:instrText xml:space="preserve"> PAGEREF _Toc81832645 \h </w:instrText>
+              <w:instrText xml:space="preserve"> PAGEREF _Toc89265914 \h </w:instrText>
             </w:r>
             <w:r>
               <w:rPr>
@@ -929,7 +929,637 @@
                 <w:noProof/>
                 <w:webHidden/>
               </w:rPr>
-              <w:t>3</w:t>
+              <w:t>4</w:t>
+            </w:r>
+            <w:r>
+              <w:rPr>
+                <w:noProof/>
+                <w:webHidden/>
+              </w:rPr>
+              <w:fldChar w:fldCharType="end"/>
+            </w:r>
+          </w:hyperlink>
+        </w:p>
+        <w:p>
+          <w:pPr>
+            <w:pStyle w:val="TOC3"/>
+            <w:tabs>
+              <w:tab w:val="right" w:leader="dot" w:pos="9016"/>
+            </w:tabs>
+            <w:rPr>
+              <w:rFonts w:eastAsiaTheme="minorEastAsia"/>
+              <w:noProof/>
+              <w:lang w:eastAsia="en-AU"/>
+            </w:rPr>
+          </w:pPr>
+          <w:hyperlink w:anchor="_Toc89265915" w:history="1">
+            <w:r>
+              <w:rPr>
+                <w:rStyle w:val="Hyperlink"/>
+                <w:noProof/>
+              </w:rPr>
+              <w:t>Admin account</w:t>
+            </w:r>
+            <w:r>
+              <w:rPr>
+                <w:noProof/>
+                <w:webHidden/>
+              </w:rPr>
+              <w:tab/>
+            </w:r>
+            <w:r>
+              <w:rPr>
+                <w:noProof/>
+                <w:webHidden/>
+              </w:rPr>
+              <w:fldChar w:fldCharType="begin"/>
+            </w:r>
+            <w:r>
+              <w:rPr>
+                <w:noProof/>
+                <w:webHidden/>
+              </w:rPr>
+              <w:instrText xml:space="preserve"> PAGEREF _Toc89265915 \h </w:instrText>
+            </w:r>
+            <w:r>
+              <w:rPr>
+                <w:noProof/>
+                <w:webHidden/>
+              </w:rPr>
+            </w:r>
+            <w:r>
+              <w:rPr>
+                <w:noProof/>
+                <w:webHidden/>
+              </w:rPr>
+              <w:fldChar w:fldCharType="separate"/>
+            </w:r>
+            <w:r>
+              <w:rPr>
+                <w:noProof/>
+                <w:webHidden/>
+              </w:rPr>
+              <w:t>4</w:t>
+            </w:r>
+            <w:r>
+              <w:rPr>
+                <w:noProof/>
+                <w:webHidden/>
+              </w:rPr>
+              <w:fldChar w:fldCharType="end"/>
+            </w:r>
+          </w:hyperlink>
+        </w:p>
+        <w:p>
+          <w:pPr>
+            <w:pStyle w:val="TOC2"/>
+            <w:tabs>
+              <w:tab w:val="right" w:leader="dot" w:pos="9016"/>
+            </w:tabs>
+            <w:rPr>
+              <w:rFonts w:eastAsiaTheme="minorEastAsia"/>
+              <w:noProof/>
+              <w:lang w:eastAsia="en-AU"/>
+            </w:rPr>
+          </w:pPr>
+          <w:hyperlink w:anchor="_Toc89265916" w:history="1">
+            <w:r>
+              <w:rPr>
+                <w:rStyle w:val="Hyperlink"/>
+                <w:noProof/>
+              </w:rPr>
+              <w:t>Hooks (custom functionality)</w:t>
+            </w:r>
+            <w:r>
+              <w:rPr>
+                <w:noProof/>
+                <w:webHidden/>
+              </w:rPr>
+              <w:tab/>
+            </w:r>
+            <w:r>
+              <w:rPr>
+                <w:noProof/>
+                <w:webHidden/>
+              </w:rPr>
+              <w:fldChar w:fldCharType="begin"/>
+            </w:r>
+            <w:r>
+              <w:rPr>
+                <w:noProof/>
+                <w:webHidden/>
+              </w:rPr>
+              <w:instrText xml:space="preserve"> PAGEREF _Toc89265916 \h </w:instrText>
+            </w:r>
+            <w:r>
+              <w:rPr>
+                <w:noProof/>
+                <w:webHidden/>
+              </w:rPr>
+            </w:r>
+            <w:r>
+              <w:rPr>
+                <w:noProof/>
+                <w:webHidden/>
+              </w:rPr>
+              <w:fldChar w:fldCharType="separate"/>
+            </w:r>
+            <w:r>
+              <w:rPr>
+                <w:noProof/>
+                <w:webHidden/>
+              </w:rPr>
+              <w:t>4</w:t>
+            </w:r>
+            <w:r>
+              <w:rPr>
+                <w:noProof/>
+                <w:webHidden/>
+              </w:rPr>
+              <w:fldChar w:fldCharType="end"/>
+            </w:r>
+          </w:hyperlink>
+        </w:p>
+        <w:p>
+          <w:pPr>
+            <w:pStyle w:val="TOC3"/>
+            <w:tabs>
+              <w:tab w:val="right" w:leader="dot" w:pos="9016"/>
+            </w:tabs>
+            <w:rPr>
+              <w:rFonts w:eastAsiaTheme="minorEastAsia"/>
+              <w:noProof/>
+              <w:lang w:eastAsia="en-AU"/>
+            </w:rPr>
+          </w:pPr>
+          <w:hyperlink w:anchor="_Toc89265917" w:history="1">
+            <w:r>
+              <w:rPr>
+                <w:rStyle w:val="Hyperlink"/>
+                <w:noProof/>
+              </w:rPr>
+              <w:t>Overview</w:t>
+            </w:r>
+            <w:r>
+              <w:rPr>
+                <w:noProof/>
+                <w:webHidden/>
+              </w:rPr>
+              <w:tab/>
+            </w:r>
+            <w:r>
+              <w:rPr>
+                <w:noProof/>
+                <w:webHidden/>
+              </w:rPr>
+              <w:fldChar w:fldCharType="begin"/>
+            </w:r>
+            <w:r>
+              <w:rPr>
+                <w:noProof/>
+                <w:webHidden/>
+              </w:rPr>
+              <w:instrText xml:space="preserve"> PAGEREF _Toc89265917 \h </w:instrText>
+            </w:r>
+            <w:r>
+              <w:rPr>
+                <w:noProof/>
+                <w:webHidden/>
+              </w:rPr>
+            </w:r>
+            <w:r>
+              <w:rPr>
+                <w:noProof/>
+                <w:webHidden/>
+              </w:rPr>
+              <w:fldChar w:fldCharType="separate"/>
+            </w:r>
+            <w:r>
+              <w:rPr>
+                <w:noProof/>
+                <w:webHidden/>
+              </w:rPr>
+              <w:t>4</w:t>
+            </w:r>
+            <w:r>
+              <w:rPr>
+                <w:noProof/>
+                <w:webHidden/>
+              </w:rPr>
+              <w:fldChar w:fldCharType="end"/>
+            </w:r>
+          </w:hyperlink>
+        </w:p>
+        <w:p>
+          <w:pPr>
+            <w:pStyle w:val="TOC3"/>
+            <w:tabs>
+              <w:tab w:val="right" w:leader="dot" w:pos="9016"/>
+            </w:tabs>
+            <w:rPr>
+              <w:rFonts w:eastAsiaTheme="minorEastAsia"/>
+              <w:noProof/>
+              <w:lang w:eastAsia="en-AU"/>
+            </w:rPr>
+          </w:pPr>
+          <w:hyperlink w:anchor="_Toc89265918" w:history="1">
+            <w:r>
+              <w:rPr>
+                <w:rStyle w:val="Hyperlink"/>
+                <w:noProof/>
+              </w:rPr>
+              <w:t>Configuration</w:t>
+            </w:r>
+            <w:r>
+              <w:rPr>
+                <w:noProof/>
+                <w:webHidden/>
+              </w:rPr>
+              <w:tab/>
+            </w:r>
+            <w:r>
+              <w:rPr>
+                <w:noProof/>
+                <w:webHidden/>
+              </w:rPr>
+              <w:fldChar w:fldCharType="begin"/>
+            </w:r>
+            <w:r>
+              <w:rPr>
+                <w:noProof/>
+                <w:webHidden/>
+              </w:rPr>
+              <w:instrText xml:space="preserve"> PAGEREF _Toc89265918 \h </w:instrText>
+            </w:r>
+            <w:r>
+              <w:rPr>
+                <w:noProof/>
+                <w:webHidden/>
+              </w:rPr>
+            </w:r>
+            <w:r>
+              <w:rPr>
+                <w:noProof/>
+                <w:webHidden/>
+              </w:rPr>
+              <w:fldChar w:fldCharType="separate"/>
+            </w:r>
+            <w:r>
+              <w:rPr>
+                <w:noProof/>
+                <w:webHidden/>
+              </w:rPr>
+              <w:t>5</w:t>
+            </w:r>
+            <w:r>
+              <w:rPr>
+                <w:noProof/>
+                <w:webHidden/>
+              </w:rPr>
+              <w:fldChar w:fldCharType="end"/>
+            </w:r>
+          </w:hyperlink>
+        </w:p>
+        <w:p>
+          <w:pPr>
+            <w:pStyle w:val="TOC3"/>
+            <w:tabs>
+              <w:tab w:val="right" w:leader="dot" w:pos="9016"/>
+            </w:tabs>
+            <w:rPr>
+              <w:rFonts w:eastAsiaTheme="minorEastAsia"/>
+              <w:noProof/>
+              <w:lang w:eastAsia="en-AU"/>
+            </w:rPr>
+          </w:pPr>
+          <w:hyperlink w:anchor="_Toc89265919" w:history="1">
+            <w:r>
+              <w:rPr>
+                <w:rStyle w:val="Hyperlink"/>
+                <w:noProof/>
+              </w:rPr>
+              <w:t>SEIFA, region, and ARIA assignment</w:t>
+            </w:r>
+            <w:r>
+              <w:rPr>
+                <w:noProof/>
+                <w:webHidden/>
+              </w:rPr>
+              <w:tab/>
+            </w:r>
+            <w:r>
+              <w:rPr>
+                <w:noProof/>
+                <w:webHidden/>
+              </w:rPr>
+              <w:fldChar w:fldCharType="begin"/>
+            </w:r>
+            <w:r>
+              <w:rPr>
+                <w:noProof/>
+                <w:webHidden/>
+              </w:rPr>
+              <w:instrText xml:space="preserve"> PAGEREF _Toc89265919 \h </w:instrText>
+            </w:r>
+            <w:r>
+              <w:rPr>
+                <w:noProof/>
+                <w:webHidden/>
+              </w:rPr>
+            </w:r>
+            <w:r>
+              <w:rPr>
+                <w:noProof/>
+                <w:webHidden/>
+              </w:rPr>
+              <w:fldChar w:fldCharType="separate"/>
+            </w:r>
+            <w:r>
+              <w:rPr>
+                <w:noProof/>
+                <w:webHidden/>
+              </w:rPr>
+              <w:t>5</w:t>
+            </w:r>
+            <w:r>
+              <w:rPr>
+                <w:noProof/>
+                <w:webHidden/>
+              </w:rPr>
+              <w:fldChar w:fldCharType="end"/>
+            </w:r>
+          </w:hyperlink>
+        </w:p>
+        <w:p>
+          <w:pPr>
+            <w:pStyle w:val="TOC2"/>
+            <w:tabs>
+              <w:tab w:val="right" w:leader="dot" w:pos="9016"/>
+            </w:tabs>
+            <w:rPr>
+              <w:rFonts w:eastAsiaTheme="minorEastAsia"/>
+              <w:noProof/>
+              <w:lang w:eastAsia="en-AU"/>
+            </w:rPr>
+          </w:pPr>
+          <w:hyperlink w:anchor="_Toc89265920" w:history="1">
+            <w:r>
+              <w:rPr>
+                <w:rStyle w:val="Hyperlink"/>
+                <w:noProof/>
+              </w:rPr>
+              <w:t>Updating REDCap</w:t>
+            </w:r>
+            <w:r>
+              <w:rPr>
+                <w:noProof/>
+                <w:webHidden/>
+              </w:rPr>
+              <w:tab/>
+            </w:r>
+            <w:r>
+              <w:rPr>
+                <w:noProof/>
+                <w:webHidden/>
+              </w:rPr>
+              <w:fldChar w:fldCharType="begin"/>
+            </w:r>
+            <w:r>
+              <w:rPr>
+                <w:noProof/>
+                <w:webHidden/>
+              </w:rPr>
+              <w:instrText xml:space="preserve"> PAGEREF _Toc89265920 \h </w:instrText>
+            </w:r>
+            <w:r>
+              <w:rPr>
+                <w:noProof/>
+                <w:webHidden/>
+              </w:rPr>
+            </w:r>
+            <w:r>
+              <w:rPr>
+                <w:noProof/>
+                <w:webHidden/>
+              </w:rPr>
+              <w:fldChar w:fldCharType="separate"/>
+            </w:r>
+            <w:r>
+              <w:rPr>
+                <w:noProof/>
+                <w:webHidden/>
+              </w:rPr>
+              <w:t>5</w:t>
+            </w:r>
+            <w:r>
+              <w:rPr>
+                <w:noProof/>
+                <w:webHidden/>
+              </w:rPr>
+              <w:fldChar w:fldCharType="end"/>
+            </w:r>
+          </w:hyperlink>
+        </w:p>
+        <w:p>
+          <w:pPr>
+            <w:pStyle w:val="TOC3"/>
+            <w:tabs>
+              <w:tab w:val="right" w:leader="dot" w:pos="9016"/>
+            </w:tabs>
+            <w:rPr>
+              <w:rFonts w:eastAsiaTheme="minorEastAsia"/>
+              <w:noProof/>
+              <w:lang w:eastAsia="en-AU"/>
+            </w:rPr>
+          </w:pPr>
+          <w:hyperlink w:anchor="_Toc89265921" w:history="1">
+            <w:r>
+              <w:rPr>
+                <w:rStyle w:val="Hyperlink"/>
+                <w:noProof/>
+              </w:rPr>
+              <w:t>Easy upgrade</w:t>
+            </w:r>
+            <w:r>
+              <w:rPr>
+                <w:noProof/>
+                <w:webHidden/>
+              </w:rPr>
+              <w:tab/>
+            </w:r>
+            <w:r>
+              <w:rPr>
+                <w:noProof/>
+                <w:webHidden/>
+              </w:rPr>
+              <w:fldChar w:fldCharType="begin"/>
+            </w:r>
+            <w:r>
+              <w:rPr>
+                <w:noProof/>
+                <w:webHidden/>
+              </w:rPr>
+              <w:instrText xml:space="preserve"> PAGEREF _Toc89265921 \h </w:instrText>
+            </w:r>
+            <w:r>
+              <w:rPr>
+                <w:noProof/>
+                <w:webHidden/>
+              </w:rPr>
+            </w:r>
+            <w:r>
+              <w:rPr>
+                <w:noProof/>
+                <w:webHidden/>
+              </w:rPr>
+              <w:fldChar w:fldCharType="separate"/>
+            </w:r>
+            <w:r>
+              <w:rPr>
+                <w:noProof/>
+                <w:webHidden/>
+              </w:rPr>
+              <w:t>5</w:t>
+            </w:r>
+            <w:r>
+              <w:rPr>
+                <w:noProof/>
+                <w:webHidden/>
+              </w:rPr>
+              <w:fldChar w:fldCharType="end"/>
+            </w:r>
+          </w:hyperlink>
+        </w:p>
+        <w:p>
+          <w:pPr>
+            <w:pStyle w:val="TOC3"/>
+            <w:tabs>
+              <w:tab w:val="right" w:leader="dot" w:pos="9016"/>
+            </w:tabs>
+            <w:rPr>
+              <w:rFonts w:eastAsiaTheme="minorEastAsia"/>
+              <w:noProof/>
+              <w:lang w:eastAsia="en-AU"/>
+            </w:rPr>
+          </w:pPr>
+          <w:hyperlink w:anchor="_Toc89265922" w:history="1">
+            <w:r>
+              <w:rPr>
+                <w:rStyle w:val="Hyperlink"/>
+                <w:noProof/>
+              </w:rPr>
+              <w:t>Incorrect table structure</w:t>
+            </w:r>
+            <w:r>
+              <w:rPr>
+                <w:noProof/>
+                <w:webHidden/>
+              </w:rPr>
+              <w:tab/>
+            </w:r>
+            <w:r>
+              <w:rPr>
+                <w:noProof/>
+                <w:webHidden/>
+              </w:rPr>
+              <w:fldChar w:fldCharType="begin"/>
+            </w:r>
+            <w:r>
+              <w:rPr>
+                <w:noProof/>
+                <w:webHidden/>
+              </w:rPr>
+              <w:instrText xml:space="preserve"> PAGEREF _Toc89265922 \h </w:instrText>
+            </w:r>
+            <w:r>
+              <w:rPr>
+                <w:noProof/>
+                <w:webHidden/>
+              </w:rPr>
+            </w:r>
+            <w:r>
+              <w:rPr>
+                <w:noProof/>
+                <w:webHidden/>
+              </w:rPr>
+              <w:fldChar w:fldCharType="separate"/>
+            </w:r>
+            <w:r>
+              <w:rPr>
+                <w:noProof/>
+                <w:webHidden/>
+              </w:rPr>
+              <w:t>5</w:t>
+            </w:r>
+            <w:r>
+              <w:rPr>
+                <w:noProof/>
+                <w:webHidden/>
+              </w:rPr>
+              <w:fldChar w:fldCharType="end"/>
+            </w:r>
+          </w:hyperlink>
+        </w:p>
+        <w:p>
+          <w:pPr>
+            <w:pStyle w:val="TOC3"/>
+            <w:tabs>
+              <w:tab w:val="right" w:leader="dot" w:pos="9016"/>
+            </w:tabs>
+            <w:rPr>
+              <w:rFonts w:eastAsiaTheme="minorEastAsia"/>
+              <w:noProof/>
+              <w:lang w:eastAsia="en-AU"/>
+            </w:rPr>
+          </w:pPr>
+          <w:hyperlink w:anchor="_Toc89265923" w:history="1">
+            <w:r>
+              <w:rPr>
+                <w:rStyle w:val="Hyperlink"/>
+                <w:noProof/>
+              </w:rPr>
+              <w:t>Fixing upgrade failures</w:t>
+            </w:r>
+            <w:r>
+              <w:rPr>
+                <w:noProof/>
+                <w:webHidden/>
+              </w:rPr>
+              <w:tab/>
+            </w:r>
+            <w:r>
+              <w:rPr>
+                <w:noProof/>
+                <w:webHidden/>
+              </w:rPr>
+              <w:fldChar w:fldCharType="begin"/>
+            </w:r>
+            <w:r>
+              <w:rPr>
+                <w:noProof/>
+                <w:webHidden/>
+              </w:rPr>
+              <w:instrText xml:space="preserve"> PAGEREF _Toc89265923 \h </w:instrText>
+            </w:r>
+            <w:r>
+              <w:rPr>
+                <w:noProof/>
+                <w:webHidden/>
+              </w:rPr>
+            </w:r>
+            <w:r>
+              <w:rPr>
+                <w:noProof/>
+                <w:webHidden/>
+              </w:rPr>
+              <w:fldChar w:fldCharType="separate"/>
+            </w:r>
+            <w:r>
+              <w:rPr>
+                <w:noProof/>
+                <w:webHidden/>
+              </w:rPr>
+              <w:t>5</w:t>
             </w:r>
             <w:r>
               <w:rPr>
@@ -964,7 +1594,7 @@
           <w:lang w:val="en-US"/>
         </w:rPr>
       </w:pPr>
-      <w:bookmarkStart w:id="0" w:name="_Toc81832634"/>
+      <w:bookmarkStart w:id="0" w:name="_Toc89265903"/>
       <w:r>
         <w:rPr>
           <w:lang w:val="en-US"/>
@@ -979,7 +1609,7 @@
       <w:pPr>
         <w:pStyle w:val="Heading1"/>
       </w:pPr>
-      <w:bookmarkStart w:id="1" w:name="_Toc81832635"/>
+      <w:bookmarkStart w:id="1" w:name="_Toc89265904"/>
       <w:r>
         <w:t>Azure resources</w:t>
       </w:r>
@@ -993,7 +1623,7 @@
           <w:numId w:val="1"/>
         </w:numPr>
       </w:pPr>
-      <w:bookmarkStart w:id="2" w:name="_Toc81832636"/>
+      <w:bookmarkStart w:id="2" w:name="_Toc89265905"/>
       <w:r>
         <w:t>Web App</w:t>
       </w:r>
@@ -1008,8 +1638,9 @@
           <w:numId w:val="1"/>
         </w:numPr>
       </w:pPr>
-      <w:bookmarkStart w:id="3" w:name="_Toc81832637"/>
-      <w:r>
+      <w:bookmarkStart w:id="3" w:name="_Toc89265906"/>
+      <w:r>
+        <w:lastRenderedPageBreak/>
         <w:t>MySQL database server</w:t>
       </w:r>
       <w:bookmarkEnd w:id="3"/>
@@ -1023,11 +1654,14 @@
           <w:numId w:val="1"/>
         </w:numPr>
       </w:pPr>
-      <w:bookmarkStart w:id="4" w:name="_Toc81832638"/>
-      <w:r>
-        <w:t>SMTP server</w:t>
+      <w:bookmarkStart w:id="4" w:name="_Toc89265907"/>
+      <w:r>
+        <w:t xml:space="preserve">SMTP </w:t>
       </w:r>
       <w:bookmarkEnd w:id="4"/>
+      <w:r>
+        <w:t>relay</w:t>
+      </w:r>
     </w:p>
     <w:p>
       <w:pPr>
@@ -1051,11 +1685,7 @@
         <w:t xml:space="preserve"> that</w:t>
       </w:r>
       <w:r>
-        <w:t xml:space="preserve"> due to the nature of the Azure subscription (apparently </w:t>
-      </w:r>
-      <w:r>
-        <w:lastRenderedPageBreak/>
-        <w:t>because SendGrid is a SaaS resource), we would have needed assistance – and probably the assignment of administrator privileges – by the Department of the Premier and Cabinet. This was an unattractive prospect, so I decided to make a further attempt at configuring the SMTP settings in PHP while utilising a different SMTP server. After many hours of trawling StackOverflow, testing, and troubleshooting, I got it working. Below is a summary of the configuration details in the form of instructions (should they have to be repeated in the future).</w:t>
+        <w:t xml:space="preserve"> due to the nature of the Azure subscription (apparently because SendGrid is a SaaS resource), we would have needed assistance – and probably the assignment of administrator privileges – by the Department of the Premier and Cabinet. This was an unattractive prospect, so I decided to make a further attempt at configuring the SMTP settings in PHP while utilising a different SMTP server. After many hours of trawling StackOverflow, testing, and troubleshooting, I got it working. Below is a summary of the configuration details in the form of instructions (should they have to be repeated in the future).</w:t>
       </w:r>
     </w:p>
     <w:p>
@@ -1068,7 +1698,7 @@
         <w:pStyle w:val="Heading3"/>
         <w:ind w:firstLine="709"/>
       </w:pPr>
-      <w:bookmarkStart w:id="5" w:name="_Toc81832639"/>
+      <w:bookmarkStart w:id="5" w:name="_Toc89265908"/>
       <w:r>
         <w:t>PHP configuration</w:t>
       </w:r>
@@ -1402,7 +2032,6 @@
         </w:numPr>
       </w:pPr>
       <w:r>
-        <w:lastRenderedPageBreak/>
         <w:t>Now</w:t>
       </w:r>
       <w:r>
@@ -1495,7 +2124,7 @@
         <w:pStyle w:val="Heading3"/>
         <w:ind w:left="709"/>
       </w:pPr>
-      <w:bookmarkStart w:id="6" w:name="_Toc81832640"/>
+      <w:bookmarkStart w:id="6" w:name="_Toc89265909"/>
       <w:r>
         <w:t>Gmail account</w:t>
       </w:r>
@@ -1629,7 +2258,7 @@
         <w:pStyle w:val="Heading3"/>
         <w:ind w:left="709"/>
       </w:pPr>
-      <w:bookmarkStart w:id="7" w:name="_Toc81832641"/>
+      <w:bookmarkStart w:id="7" w:name="_Toc89265910"/>
       <w:r>
         <w:t>Troubleshooting</w:t>
       </w:r>
@@ -1695,6 +2324,7 @@
         <w:ind w:left="709"/>
       </w:pPr>
       <w:r>
+        <w:lastRenderedPageBreak/>
         <w:t>You may also want to send a test email. This can be performed by running the following code in a PHP file:</w:t>
       </w:r>
     </w:p>
@@ -1823,7 +2453,6 @@
         <w:ind w:left="709"/>
       </w:pPr>
       <w:r>
-        <w:lastRenderedPageBreak/>
         <w:t xml:space="preserve">Just replace </w:t>
       </w:r>
       <w:r>
@@ -1886,7 +2515,7 @@
       <w:pPr>
         <w:pStyle w:val="Heading1"/>
       </w:pPr>
-      <w:bookmarkStart w:id="8" w:name="_Toc81832642"/>
+      <w:bookmarkStart w:id="8" w:name="_Toc89265911"/>
       <w:r>
         <w:t>REDCap</w:t>
       </w:r>
@@ -1896,7 +2525,7 @@
       <w:pPr>
         <w:pStyle w:val="Heading2"/>
       </w:pPr>
-      <w:bookmarkStart w:id="9" w:name="_Toc81832643"/>
+      <w:bookmarkStart w:id="9" w:name="_Toc89265912"/>
       <w:r>
         <w:t>Software</w:t>
       </w:r>
@@ -1906,7 +2535,7 @@
       <w:pPr>
         <w:pStyle w:val="Heading2"/>
       </w:pPr>
-      <w:bookmarkStart w:id="10" w:name="_Toc81832644"/>
+      <w:bookmarkStart w:id="10" w:name="_Toc89265913"/>
       <w:r>
         <w:t>Configuration</w:t>
       </w:r>
@@ -1916,7 +2545,7 @@
       <w:pPr>
         <w:pStyle w:val="Heading2"/>
       </w:pPr>
-      <w:bookmarkStart w:id="11" w:name="_Toc81832645"/>
+      <w:bookmarkStart w:id="11" w:name="_Toc89265914"/>
       <w:r>
         <w:t>Authentication</w:t>
       </w:r>
@@ -1938,9 +2567,11 @@
         <w:pStyle w:val="Heading3"/>
         <w:ind w:left="709"/>
       </w:pPr>
+      <w:bookmarkStart w:id="12" w:name="_Toc89265915"/>
       <w:r>
         <w:t>Admin account</w:t>
       </w:r>
+      <w:bookmarkEnd w:id="12"/>
     </w:p>
     <w:p>
       <w:pPr>
@@ -1982,17 +2613,21 @@
       <w:pPr>
         <w:pStyle w:val="Heading2"/>
       </w:pPr>
+      <w:bookmarkStart w:id="13" w:name="_Toc89265916"/>
       <w:r>
         <w:t>Hooks (custom functionality)</w:t>
       </w:r>
+      <w:bookmarkEnd w:id="13"/>
     </w:p>
     <w:p>
       <w:pPr>
         <w:pStyle w:val="Heading3"/>
       </w:pPr>
+      <w:bookmarkStart w:id="14" w:name="_Toc89265917"/>
       <w:r>
         <w:t>Overview</w:t>
       </w:r>
+      <w:bookmarkEnd w:id="14"/>
     </w:p>
     <w:p>
       <w:r>
@@ -2059,6 +2694,7 @@
     </w:p>
     <w:p>
       <w:r>
+        <w:lastRenderedPageBreak/>
         <w:t xml:space="preserve">Because hooks are executed by REDCap itself (on the web server), </w:t>
       </w:r>
       <w:r>
@@ -2073,9 +2709,11 @@
       <w:pPr>
         <w:pStyle w:val="Heading3"/>
       </w:pPr>
+      <w:bookmarkStart w:id="15" w:name="_Toc89265918"/>
       <w:r>
         <w:t>Configuration</w:t>
       </w:r>
+      <w:bookmarkEnd w:id="15"/>
     </w:p>
     <w:p>
       <w:r>
@@ -2088,7 +2726,19 @@
         <w:rPr>
           <w:highlight w:val="lightGray"/>
         </w:rPr>
-        <w:t>C:\home\site\wwwroot\redcap\hooks\hooks.php</w:t>
+        <w:t>C:\home\site\wwwroot\redcap\hooks\hook</w:t>
+      </w:r>
+      <w:r>
+        <w:rPr>
+          <w:highlight w:val="lightGray"/>
+        </w:rPr>
+        <w:t>_functions</w:t>
+      </w:r>
+      <w:r>
+        <w:rPr>
+          <w:highlight w:val="lightGray"/>
+        </w:rPr>
+        <w:t>.php</w:t>
       </w:r>
       <w:r>
         <w:t>.</w:t>
@@ -2108,7 +2758,19 @@
     </w:p>
     <w:p>
       <w:r>
-        <w:t>Add hook functions to this file to add functionality to REDCap. The file can be modified using Kudu</w:t>
+        <w:t>Add</w:t>
+      </w:r>
+      <w:r>
+        <w:t xml:space="preserve"> or modify</w:t>
+      </w:r>
+      <w:r>
+        <w:t xml:space="preserve"> hook functions </w:t>
+      </w:r>
+      <w:r>
+        <w:t>in</w:t>
+      </w:r>
+      <w:r>
+        <w:t xml:space="preserve"> this file to add functionality to REDCap. The file can be modified using Kudu</w:t>
       </w:r>
       <w:r>
         <w:t>.</w:t>
@@ -2119,8 +2781,8 @@
       <w:pPr>
         <w:pStyle w:val="Heading3"/>
       </w:pPr>
-      <w:r>
-        <w:lastRenderedPageBreak/>
+      <w:bookmarkStart w:id="16" w:name="_Toc89265919"/>
+      <w:r>
         <w:t>SEIFA</w:t>
       </w:r>
       <w:r>
@@ -2132,6 +2794,7 @@
       <w:r>
         <w:t>assignment</w:t>
       </w:r>
+      <w:bookmarkEnd w:id="16"/>
     </w:p>
     <w:p>
       <w:r>
@@ -2184,7 +2847,25 @@
         <w:rPr>
           <w:highlight w:val="lightGray"/>
         </w:rPr>
-        <w:t xml:space="preserve"> redcap_data_entry_form($project_id, $record, $case_information, $event_id, $group_id, $repeat_instance){</w:t>
+        <w:t xml:space="preserve"> redcap_data_entry_form($project_id, $record, $</w:t>
+      </w:r>
+      <w:r>
+        <w:rPr>
+          <w:highlight w:val="lightGray"/>
+        </w:rPr>
+        <w:t>in</w:t>
+      </w:r>
+      <w:r>
+        <w:rPr>
+          <w:highlight w:val="lightGray"/>
+        </w:rPr>
+        <w:t>strument</w:t>
+      </w:r>
+      <w:r>
+        <w:rPr>
+          <w:highlight w:val="lightGray"/>
+        </w:rPr>
+        <w:t>, $event_id, $group_id, $repeat_instance){</w:t>
       </w:r>
       <w:r>
         <w:rPr>
@@ -2199,15 +2880,16 @@
         <w:t xml:space="preserve"> time the case_information instrument is modified (</w:t>
       </w:r>
       <w:r>
-        <w:t>the instrument is passed as a parameter).</w:t>
-      </w:r>
-    </w:p>
-    <w:p>
-      <w:pPr>
-        <w:rPr>
-          <w:highlight w:val="lightGray"/>
-        </w:rPr>
-      </w:pPr>
+        <w:t xml:space="preserve">the </w:t>
+      </w:r>
+      <w:r>
+        <w:t>script is executed inside an if statement</w:t>
+      </w:r>
+      <w:r>
+        <w:t>).</w:t>
+      </w:r>
+    </w:p>
+    <w:p>
       <w:r>
         <w:t xml:space="preserve">Note the syntax for accessing </w:t>
       </w:r>
@@ -2297,6 +2979,315 @@
       </w:r>
       <w:r>
         <w:t xml:space="preserve"> method.</w:t>
+      </w:r>
+    </w:p>
+    <w:p/>
+    <w:p>
+      <w:pPr>
+        <w:pStyle w:val="Heading2"/>
+      </w:pPr>
+      <w:bookmarkStart w:id="17" w:name="_Toc89265920"/>
+      <w:r>
+        <w:t>Updating REDCap</w:t>
+      </w:r>
+      <w:bookmarkEnd w:id="17"/>
+    </w:p>
+    <w:p>
+      <w:pPr>
+        <w:pStyle w:val="Heading3"/>
+      </w:pPr>
+      <w:bookmarkStart w:id="18" w:name="_Toc89265921"/>
+      <w:r>
+        <w:t>Easy</w:t>
+      </w:r>
+      <w:r>
+        <w:t xml:space="preserve"> upgrade</w:t>
+      </w:r>
+      <w:bookmarkEnd w:id="18"/>
+    </w:p>
+    <w:p>
+      <w:r>
+        <w:t xml:space="preserve">The </w:t>
+      </w:r>
+      <w:r>
+        <w:t xml:space="preserve">Easy Upgrade feature automatically checks for REDCap updates. The update process </w:t>
+      </w:r>
+      <w:r>
+        <w:t xml:space="preserve">will not be triggered automatically; a button will appear in the Control Center when an upgrade is available. </w:t>
+      </w:r>
+      <w:r>
+        <w:t>Clicking this will cause the new version to download to the web server</w:t>
+      </w:r>
+      <w:r>
+        <w:t xml:space="preserve"> (</w:t>
+      </w:r>
+      <w:r>
+        <w:t xml:space="preserve">at </w:t>
+      </w:r>
+      <w:r>
+        <w:rPr>
+          <w:highlight w:val="lightGray"/>
+        </w:rPr>
+        <w:t>C:\home\site\wwwroot\redcap</w:t>
+      </w:r>
+      <w:r>
+        <w:rPr>
+          <w:highlight w:val="lightGray"/>
+        </w:rPr>
+        <w:t>\</w:t>
+      </w:r>
+      <w:r>
+        <w:rPr>
+          <w:highlight w:val="lightGray"/>
+        </w:rPr>
+        <w:t>redcap_vXX.X.X</w:t>
+      </w:r>
+      <w:r>
+        <w:t>)</w:t>
+      </w:r>
+      <w:r>
+        <w:t>.</w:t>
+      </w:r>
+    </w:p>
+    <w:p>
+      <w:r>
+        <w:t xml:space="preserve">Once downloaded, REDCap will provide an update button which should perform the update automatically. However, it is common for an error to arise following the update, whereby </w:t>
+      </w:r>
+      <w:r>
+        <w:t xml:space="preserve">the database table structure is not consistent with REDCap’s expectations. There is </w:t>
+      </w:r>
+      <w:r>
+        <w:t>an option to automatically apply a fix, but this has not worked I the past.</w:t>
+      </w:r>
+    </w:p>
+    <w:p>
+      <w:r>
+        <w:t xml:space="preserve">Instead, copy the SQL script provided by REDCap </w:t>
+      </w:r>
+      <w:r>
+        <w:t>and run it directly on the database (e.g. using MySQL Workbench). This will fix the table structure</w:t>
+      </w:r>
+      <w:r>
+        <w:t xml:space="preserve"> and should complete the successful upgrade to the new version of REDCap.</w:t>
+      </w:r>
+    </w:p>
+    <w:p>
+      <w:pPr>
+        <w:pStyle w:val="Heading3"/>
+      </w:pPr>
+      <w:r>
+        <w:t>R</w:t>
+      </w:r>
+      <w:r>
+        <w:t>estoring to a backup</w:t>
+      </w:r>
+    </w:p>
+    <w:p>
+      <w:r>
+        <w:t>Both the web server</w:t>
+      </w:r>
+      <w:r>
+        <w:t xml:space="preserve"> and the database server are configured to automatically perform a backup daily, with </w:t>
+      </w:r>
+      <w:r>
+        <w:t>a 30-day retention period.</w:t>
+      </w:r>
+    </w:p>
+    <w:p>
+      <w:r>
+        <w:lastRenderedPageBreak/>
+        <w:t>It is important to note that when restoring to a backup</w:t>
+      </w:r>
+      <w:r>
+        <w:t xml:space="preserve">, the web server (i.e. REDCap) and the database must be restored independently. The </w:t>
+      </w:r>
+      <w:r>
+        <w:t xml:space="preserve">Azure </w:t>
+      </w:r>
+      <w:r>
+        <w:t xml:space="preserve">web app (App Service) does have a </w:t>
+      </w:r>
+      <w:r>
+        <w:t>Backup Database feature, but this cannot be used since the app is configured to disallow public access</w:t>
+      </w:r>
+      <w:r>
+        <w:t xml:space="preserve">; the app and database are accessed via the private endpoints. Thus, the Backup Database does not work because </w:t>
+      </w:r>
+      <w:r>
+        <w:t>it attempts to connect to the database via a public network connection.</w:t>
+      </w:r>
+    </w:p>
+    <w:p>
+      <w:r>
+        <w:t>If REDCap needs to be restored to a recent backup</w:t>
+      </w:r>
+      <w:r>
+        <w:t xml:space="preserve"> and the database can remain in its current state</w:t>
+      </w:r>
+      <w:r>
+        <w:t xml:space="preserve">, i.e. no </w:t>
+      </w:r>
+      <w:r>
+        <w:t xml:space="preserve">changes to the REDCap configuration data or to the table structure have been made since the </w:t>
+      </w:r>
+      <w:r>
+        <w:t xml:space="preserve">last web app restore point, then the web app may be able to be restored independently. </w:t>
+      </w:r>
+    </w:p>
+    <w:p>
+      <w:r>
+        <w:t xml:space="preserve">However, if the web app reversion requires </w:t>
+      </w:r>
+      <w:r>
+        <w:t xml:space="preserve">the database to be restored as well, this will need to be performed separately. Restoration of the database </w:t>
+      </w:r>
+      <w:r>
+        <w:t>involves generating a new database server; thus, new private endpoints will also need to be generated</w:t>
+      </w:r>
+      <w:r>
+        <w:t>, and REDCap will need to be pointed to the new database by modifying the database file (</w:t>
+      </w:r>
+      <w:r>
+        <w:rPr>
+          <w:highlight w:val="lightGray"/>
+        </w:rPr>
+        <w:t>C:\home\site\wwwroot\redcap</w:t>
+      </w:r>
+      <w:r>
+        <w:rPr>
+          <w:highlight w:val="lightGray"/>
+        </w:rPr>
+        <w:t>\database.php</w:t>
+      </w:r>
+      <w:r>
+        <w:t>). Education ICT may need to be involved in the generation of the new endpoints.</w:t>
+      </w:r>
+    </w:p>
+    <w:p>
+      <w:pPr>
+        <w:pStyle w:val="Heading3"/>
+      </w:pPr>
+      <w:r>
+        <w:t>Failed REDCap version upgrade</w:t>
+      </w:r>
+    </w:p>
+    <w:p>
+      <w:r>
+        <w:t xml:space="preserve">If </w:t>
+      </w:r>
+      <w:r>
+        <w:t>a version upgrade fails or otherwise breaks REDCap</w:t>
+      </w:r>
+      <w:r>
+        <w:t>, a restoration to web app backup may be required. However, note that</w:t>
+      </w:r>
+      <w:r>
+        <w:t xml:space="preserve"> if the upgrade was executed then the REDCap version </w:t>
+      </w:r>
+      <w:r>
+        <w:t>was likely changed in the database. If this is the case, REDCap will not function after being restored.</w:t>
+      </w:r>
+    </w:p>
+    <w:p>
+      <w:r>
+        <w:t>REDCap checks the database for which version to run. If, for example, you have just upgraded from</w:t>
+      </w:r>
+      <w:r>
+        <w:t xml:space="preserve"> v11.4.0 to v12.0.2, encountered an issue</w:t>
+      </w:r>
+      <w:r>
+        <w:t>, and then restored the web app the most recent backup, REDCap will attempt unsuccessfully t</w:t>
+      </w:r>
+      <w:r>
+        <w:t>o run a non-existent version 12.0.2. I learned this the hard way.</w:t>
+      </w:r>
+    </w:p>
+    <w:p>
+      <w:r>
+        <w:t>However, if the table structure hasn’t changed, then the easiest way to remedy this (that doesn’t require restoring the database server as described above) is to modify</w:t>
+      </w:r>
+      <w:r>
+        <w:t xml:space="preserve"> the REDCap version number in the database</w:t>
+      </w:r>
+      <w:r>
+        <w:t xml:space="preserve"> </w:t>
+      </w:r>
+      <w:r>
+        <w:t>by executing the following SQL:</w:t>
+      </w:r>
+      <w:r>
+        <w:t xml:space="preserve"> </w:t>
+      </w:r>
+      <w:r>
+        <w:rPr>
+          <w:highlight w:val="lightGray"/>
+        </w:rPr>
+        <w:t>UPDATE redcap_config SET value = '</w:t>
+      </w:r>
+      <w:r>
+        <w:rPr>
+          <w:highlight w:val="lightGray"/>
+        </w:rPr>
+        <w:t>XX.X.X</w:t>
+      </w:r>
+      <w:r>
+        <w:rPr>
+          <w:highlight w:val="lightGray"/>
+        </w:rPr>
+        <w:t>' WHERE field_name = 'redcap_version'</w:t>
+      </w:r>
+      <w:r>
+        <w:t xml:space="preserve">, </w:t>
+      </w:r>
+      <w:r>
+        <w:t>replacing XX.X.X with the appropriate version number.</w:t>
+      </w:r>
+    </w:p>
+    <w:p/>
+    <w:p/>
+    <w:p>
+      <w:pPr>
+        <w:pStyle w:val="Heading1"/>
+      </w:pPr>
+      <w:r>
+        <w:t>MySQL</w:t>
+      </w:r>
+    </w:p>
+    <w:p>
+      <w:pPr>
+        <w:pStyle w:val="Heading2"/>
+      </w:pPr>
+      <w:r>
+        <w:t>MySQL Workbench</w:t>
+      </w:r>
+    </w:p>
+    <w:p>
+      <w:pPr>
+        <w:pStyle w:val="Heading3"/>
+      </w:pPr>
+      <w:r>
+        <w:t>Connection issues</w:t>
+      </w:r>
+    </w:p>
+    <w:p>
+      <w:r>
+        <w:t xml:space="preserve">The MySQL server does not use SSL. Connection errors will arise if the MySQL client enforces </w:t>
+      </w:r>
+      <w:r>
+        <w:t xml:space="preserve">SSL, as is the case in MySQL Workbench 8.0.27. The software was downgraded to version 8.0.26, fixing the issue. An appropriate version of Workbench will have the ‘No’ and ‘If available’ options available in the SSL options menu. </w:t>
+      </w:r>
+    </w:p>
+    <w:p>
+      <w:r>
+        <w:t>To set or check this, go to the settings for the connection, select the SSL tab, and see the options under the ‘Use SSL’ dropdown.</w:t>
+      </w:r>
+    </w:p>
+    <w:p>
+      <w:r>
+        <w:t xml:space="preserve">Remember that you can also connect to the MySQL database using another client, including </w:t>
+      </w:r>
+      <w:r>
+        <w:t>simply using R or Python.</w:t>
       </w:r>
     </w:p>
     <w:sectPr>
@@ -3057,7 +4048,6 @@
   <w:style w:type="character" w:default="1" w:styleId="DefaultParagraphFont">
     <w:name w:val="Default Paragraph Font"/>
     <w:uiPriority w:val="1"/>
-    <w:semiHidden/>
     <w:unhideWhenUsed/>
   </w:style>
   <w:style w:type="table" w:default="1" w:styleId="TableNormal">

</xml_diff>